<commit_message>
added service and account tables
</commit_message>
<xml_diff>
--- a/Data Dictionary - MicroStar CableVision.docx
+++ b/Data Dictionary - MicroStar CableVision.docx
@@ -12,66 +12,31 @@
         <w:rPr>
           <w:noProof/>
         </w:rPr>
-        <w:drawing>
-          <wp:inline distT="0" distB="0" distL="0" distR="0" wp14:anchorId="559BC246" wp14:editId="745827CF">
-            <wp:extent cx="5731510" cy="5042535"/>
-            <wp:effectExtent l="0" t="0" r="2540" b="5715"/>
-            <wp:docPr id="4" name="Picture 4"/>
-            <wp:cNvGraphicFramePr>
-              <a:graphicFrameLocks xmlns:a="http://schemas.openxmlformats.org/drawingml/2006/main" noChangeAspect="1"/>
-            </wp:cNvGraphicFramePr>
-            <a:graphic xmlns:a="http://schemas.openxmlformats.org/drawingml/2006/main">
-              <a:graphicData uri="http://schemas.openxmlformats.org/drawingml/2006/picture">
-                <pic:pic xmlns:pic="http://schemas.openxmlformats.org/drawingml/2006/picture">
-                  <pic:nvPicPr>
-                    <pic:cNvPr id="0" name="Picture 7"/>
-                    <pic:cNvPicPr>
-                      <a:picLocks noChangeAspect="1" noChangeArrowheads="1"/>
-                    </pic:cNvPicPr>
-                  </pic:nvPicPr>
-                  <pic:blipFill>
-                    <a:blip r:embed="rId4" cstate="print">
-                      <a:extLst>
-                        <a:ext uri="{28A0092B-C50C-407E-A947-70E740481C1C}">
-                          <a14:useLocalDpi xmlns:a14="http://schemas.microsoft.com/office/drawing/2010/main" val="0"/>
-                        </a:ext>
-                      </a:extLst>
-                    </a:blip>
-                    <a:srcRect/>
-                    <a:stretch>
-                      <a:fillRect/>
-                    </a:stretch>
-                  </pic:blipFill>
-                  <pic:spPr bwMode="auto">
-                    <a:xfrm>
-                      <a:off x="0" y="0"/>
-                      <a:ext cx="5731510" cy="5042535"/>
-                    </a:xfrm>
-                    <a:prstGeom prst="rect">
-                      <a:avLst/>
-                    </a:prstGeom>
-                    <a:noFill/>
-                    <a:ln>
-                      <a:noFill/>
-                    </a:ln>
-                  </pic:spPr>
-                </pic:pic>
-              </a:graphicData>
-            </a:graphic>
-          </wp:inline>
-        </w:drawing>
+        <w:t>[being edited]</w:t>
       </w:r>
     </w:p>
     <w:p>
       <w:r>
-        <w:t>Relational Model</w:t>
+        <w:br w:type="page"/>
       </w:r>
     </w:p>
     <w:p>
       <w:r>
+        <w:lastRenderedPageBreak/>
+        <w:t>Relational Model</w:t>
+      </w:r>
+    </w:p>
+    <w:p>
+      <w:pPr>
+        <w:pStyle w:val="ListParagraph"/>
+        <w:numPr>
+          <w:ilvl w:val="0"/>
+          <w:numId w:val="1"/>
+        </w:numPr>
+      </w:pPr>
+      <w:r>
         <w:t>Customer (</w:t>
       </w:r>
-      <w:proofErr w:type="spellStart"/>
       <w:r>
         <w:rPr>
           <w:b/>
@@ -80,49 +45,8 @@
         </w:rPr>
         <w:t>Customer_id</w:t>
       </w:r>
-      <w:proofErr w:type="spellEnd"/>
-      <w:r>
-        <w:t>, Name(</w:t>
-      </w:r>
-      <w:proofErr w:type="spellStart"/>
-      <w:r>
-        <w:t>firstname</w:t>
-      </w:r>
-      <w:proofErr w:type="spellEnd"/>
-      <w:r>
-        <w:t xml:space="preserve">, </w:t>
-      </w:r>
-      <w:proofErr w:type="spellStart"/>
-      <w:r>
-        <w:t>lastname</w:t>
-      </w:r>
-      <w:proofErr w:type="spellEnd"/>
-      <w:r>
-        <w:t xml:space="preserve">), </w:t>
-      </w:r>
-      <w:proofErr w:type="spellStart"/>
-      <w:r>
-        <w:t>Contact_number</w:t>
-      </w:r>
-      <w:proofErr w:type="spellEnd"/>
-      <w:r>
-        <w:t xml:space="preserve">, </w:t>
-      </w:r>
-      <w:proofErr w:type="spellStart"/>
-      <w:r>
-        <w:t>Email_addess</w:t>
-      </w:r>
-      <w:proofErr w:type="spellEnd"/>
-      <w:r>
-        <w:t>, Address(</w:t>
-      </w:r>
-      <w:proofErr w:type="spellStart"/>
-      <w:r>
-        <w:t>lot_number</w:t>
-      </w:r>
-      <w:proofErr w:type="spellEnd"/>
-      <w:r>
-        <w:t>, community,</w:t>
+      <w:r>
+        <w:t>, Name(firstname, lastname), Contact_number, Email_addess, Address(lot_number, community,</w:t>
       </w:r>
       <w:r>
         <w:t xml:space="preserve"> </w:t>
@@ -135,15 +59,16 @@
       </w:r>
     </w:p>
     <w:p>
-      <w:proofErr w:type="spellStart"/>
-      <w:r>
-        <w:t>Cust_credential</w:t>
-      </w:r>
-      <w:proofErr w:type="spellEnd"/>
-      <w:r>
-        <w:t xml:space="preserve">(Password, </w:t>
-      </w:r>
-      <w:proofErr w:type="spellStart"/>
+      <w:pPr>
+        <w:pStyle w:val="ListParagraph"/>
+        <w:numPr>
+          <w:ilvl w:val="0"/>
+          <w:numId w:val="1"/>
+        </w:numPr>
+      </w:pPr>
+      <w:r>
+        <w:t xml:space="preserve">Cust_credential(Password, </w:t>
+      </w:r>
       <w:r>
         <w:rPr>
           <w:i/>
@@ -152,7 +77,6 @@
         </w:rPr>
         <w:t>customer_id</w:t>
       </w:r>
-      <w:proofErr w:type="spellEnd"/>
       <w:r>
         <w:t>)</w:t>
       </w:r>
@@ -160,18 +84,22 @@
     <w:p>
       <w:r>
         <w:tab/>
-        <w:t xml:space="preserve">Foreign key: </w:t>
-      </w:r>
-      <w:proofErr w:type="spellStart"/>
-      <w:r>
-        <w:t>customer_id</w:t>
-      </w:r>
-      <w:proofErr w:type="spellEnd"/>
-      <w:r>
-        <w:t xml:space="preserve"> references Customer</w:t>
+      </w:r>
+      <w:r>
+        <w:tab/>
+      </w:r>
+      <w:r>
+        <w:t>Foreign key: customer_id references Customer</w:t>
       </w:r>
     </w:p>
     <w:p>
+      <w:pPr>
+        <w:pStyle w:val="ListParagraph"/>
+        <w:numPr>
+          <w:ilvl w:val="0"/>
+          <w:numId w:val="2"/>
+        </w:numPr>
+      </w:pPr>
       <w:r>
         <w:t>Account</w:t>
       </w:r>
@@ -192,41 +120,33 @@
       <w:r>
         <w:t xml:space="preserve">, </w:t>
       </w:r>
-      <w:proofErr w:type="spellStart"/>
       <w:r>
         <w:t>A</w:t>
       </w:r>
       <w:r>
-        <w:t>mount_due</w:t>
-      </w:r>
-      <w:proofErr w:type="spellEnd"/>
-      <w:r>
-        <w:t xml:space="preserve">, </w:t>
-      </w:r>
-      <w:proofErr w:type="spellStart"/>
+        <w:t xml:space="preserve">mount_due, </w:t>
+      </w:r>
       <w:r>
         <w:t>P</w:t>
       </w:r>
       <w:r>
-        <w:t>ayment_due_date</w:t>
-      </w:r>
-      <w:proofErr w:type="spellEnd"/>
-      <w:r>
-        <w:t xml:space="preserve">, </w:t>
-      </w:r>
-      <w:proofErr w:type="spellStart"/>
+        <w:t xml:space="preserve">ayment_due_date, </w:t>
+      </w:r>
       <w:r>
         <w:t>P</w:t>
       </w:r>
       <w:r>
-        <w:t>ayment_status</w:t>
-      </w:r>
-      <w:proofErr w:type="spellEnd"/>
-      <w:r>
-        <w:t>)</w:t>
+        <w:t>ayment_status)</w:t>
       </w:r>
     </w:p>
     <w:p>
+      <w:pPr>
+        <w:pStyle w:val="ListParagraph"/>
+        <w:numPr>
+          <w:ilvl w:val="0"/>
+          <w:numId w:val="2"/>
+        </w:numPr>
+      </w:pPr>
       <w:r>
         <w:t>Complaint</w:t>
       </w:r>
@@ -236,55 +156,41 @@
       <w:r>
         <w:t>(</w:t>
       </w:r>
-      <w:proofErr w:type="spellStart"/>
       <w:r>
         <w:rPr>
           <w:b/>
           <w:bCs/>
           <w:u w:val="single"/>
         </w:rPr>
-        <w:t>Complaint_id</w:t>
-      </w:r>
-      <w:proofErr w:type="spellEnd"/>
-      <w:r>
-        <w:rPr>
-          <w:b/>
-          <w:bCs/>
-          <w:u w:val="single"/>
-        </w:rPr>
-        <w:t xml:space="preserve">, </w:t>
-      </w:r>
-      <w:proofErr w:type="spellStart"/>
+        <w:t xml:space="preserve">Complaint_id, </w:t>
+      </w:r>
       <w:r>
         <w:t>C</w:t>
       </w:r>
       <w:r>
-        <w:t>omplaint_type</w:t>
-      </w:r>
-      <w:proofErr w:type="spellEnd"/>
-      <w:r>
-        <w:t xml:space="preserve">, </w:t>
-      </w:r>
-      <w:proofErr w:type="spellStart"/>
+        <w:t xml:space="preserve">omplaint_type, </w:t>
+      </w:r>
       <w:r>
         <w:t>C</w:t>
       </w:r>
       <w:r>
-        <w:t>omplaint_desc</w:t>
-      </w:r>
-      <w:proofErr w:type="spellEnd"/>
-      <w:r>
-        <w:t>)</w:t>
+        <w:t>omplaint_desc)</w:t>
       </w:r>
     </w:p>
     <w:p>
+      <w:pPr>
+        <w:pStyle w:val="ListParagraph"/>
+        <w:numPr>
+          <w:ilvl w:val="0"/>
+          <w:numId w:val="2"/>
+        </w:numPr>
+      </w:pPr>
       <w:r>
         <w:t>Response</w:t>
       </w:r>
       <w:r>
         <w:t xml:space="preserve"> (</w:t>
       </w:r>
-      <w:proofErr w:type="spellStart"/>
       <w:r>
         <w:rPr>
           <w:b/>
@@ -293,107 +199,103 @@
         </w:rPr>
         <w:t>Response_id</w:t>
       </w:r>
-      <w:proofErr w:type="spellEnd"/>
-      <w:r>
-        <w:t xml:space="preserve">, </w:t>
-      </w:r>
-      <w:proofErr w:type="spellStart"/>
-      <w:r>
-        <w:t>Response_desc</w:t>
-      </w:r>
-      <w:proofErr w:type="spellEnd"/>
-      <w:r>
-        <w:t>)</w:t>
+      <w:r>
+        <w:t>, Response_desc)</w:t>
       </w:r>
     </w:p>
     <w:p>
+      <w:pPr>
+        <w:pStyle w:val="ListParagraph"/>
+        <w:numPr>
+          <w:ilvl w:val="0"/>
+          <w:numId w:val="2"/>
+        </w:numPr>
+      </w:pPr>
       <w:r>
         <w:t>Has (</w:t>
       </w:r>
-      <w:proofErr w:type="spellStart"/>
       <w:r>
         <w:rPr>
           <w:u w:val="single"/>
         </w:rPr>
         <w:t>complaint_id</w:t>
       </w:r>
-      <w:proofErr w:type="spellEnd"/>
       <w:r>
         <w:t xml:space="preserve">, </w:t>
       </w:r>
-      <w:proofErr w:type="spellStart"/>
       <w:r>
         <w:rPr>
           <w:u w:val="single"/>
         </w:rPr>
         <w:t>response_id</w:t>
       </w:r>
-      <w:proofErr w:type="spellEnd"/>
       <w:r>
         <w:t xml:space="preserve">, </w:t>
       </w:r>
-      <w:proofErr w:type="spellStart"/>
       <w:r>
         <w:rPr>
           <w:u w:val="single"/>
         </w:rPr>
         <w:t>last_responder</w:t>
       </w:r>
-      <w:proofErr w:type="spellEnd"/>
       <w:r>
         <w:t xml:space="preserve">, </w:t>
       </w:r>
-      <w:proofErr w:type="spellStart"/>
       <w:r>
         <w:rPr>
           <w:u w:val="single"/>
         </w:rPr>
         <w:t>last_response_date</w:t>
       </w:r>
-      <w:proofErr w:type="spellEnd"/>
       <w:r>
         <w:t>)</w:t>
       </w:r>
     </w:p>
     <w:p>
       <w:r>
-        <w:t xml:space="preserve">         -----------------   ----------------</w:t>
+        <w:t xml:space="preserve">        </w:t>
+      </w:r>
+      <w:r>
+        <w:tab/>
+        <w:t xml:space="preserve">        </w:t>
+      </w:r>
+      <w:r>
+        <w:t xml:space="preserve"> -----------------   ----------------</w:t>
       </w:r>
     </w:p>
     <w:p>
       <w:r>
         <w:tab/>
-        <w:t xml:space="preserve">Foreign key: </w:t>
-      </w:r>
-      <w:proofErr w:type="spellStart"/>
-      <w:r>
-        <w:t>complaint_id</w:t>
-      </w:r>
-      <w:proofErr w:type="spellEnd"/>
-      <w:r>
-        <w:t xml:space="preserve"> references Complaint</w:t>
+      </w:r>
+      <w:r>
+        <w:tab/>
+      </w:r>
+      <w:r>
+        <w:t>Foreign key: complaint_id references Complaint</w:t>
       </w:r>
     </w:p>
     <w:p>
       <w:r>
         <w:tab/>
-        <w:t xml:space="preserve">Foreign key: </w:t>
-      </w:r>
-      <w:proofErr w:type="spellStart"/>
-      <w:r>
-        <w:t>response_id</w:t>
-      </w:r>
-      <w:proofErr w:type="spellEnd"/>
-      <w:r>
-        <w:t xml:space="preserve"> references Response</w:t>
+      </w:r>
+      <w:r>
+        <w:tab/>
+      </w:r>
+      <w:r>
+        <w:t>Foreign key: response_id references Response</w:t>
       </w:r>
     </w:p>
     <w:p>
-      <w:r>
-        <w:lastRenderedPageBreak/>
+      <w:pPr>
+        <w:pStyle w:val="ListParagraph"/>
+        <w:numPr>
+          <w:ilvl w:val="0"/>
+          <w:numId w:val="3"/>
+        </w:numPr>
+      </w:pPr>
+      <w:r>
         <w:t>Employee (</w:t>
       </w:r>
-      <w:proofErr w:type="spellStart"/>
       <w:r>
         <w:rPr>
           <w:b/>
@@ -402,50 +304,24 @@
         </w:rPr>
         <w:t>Employee_id</w:t>
       </w:r>
-      <w:proofErr w:type="spellEnd"/>
-      <w:r>
-        <w:t>, Name(</w:t>
-      </w:r>
-      <w:proofErr w:type="spellStart"/>
-      <w:r>
-        <w:t>firstname</w:t>
-      </w:r>
-      <w:proofErr w:type="spellEnd"/>
-      <w:r>
-        <w:t xml:space="preserve">, </w:t>
-      </w:r>
-      <w:proofErr w:type="spellStart"/>
-      <w:r>
-        <w:t>lastname</w:t>
-      </w:r>
-      <w:proofErr w:type="spellEnd"/>
-      <w:r>
-        <w:t xml:space="preserve">), </w:t>
-      </w:r>
-      <w:proofErr w:type="spellStart"/>
-      <w:r>
-        <w:t>contact_num</w:t>
-      </w:r>
-      <w:proofErr w:type="spellEnd"/>
-      <w:r>
-        <w:t>)</w:t>
+      <w:r>
+        <w:t>, Name(firstname, lastname), contact_num)</w:t>
       </w:r>
     </w:p>
     <w:p>
       <w:pPr>
+        <w:pStyle w:val="ListParagraph"/>
+        <w:numPr>
+          <w:ilvl w:val="0"/>
+          <w:numId w:val="3"/>
+        </w:numPr>
         <w:rPr>
           <w:u w:val="dotted"/>
         </w:rPr>
       </w:pPr>
-      <w:proofErr w:type="spellStart"/>
-      <w:r>
-        <w:t>Emp_credential</w:t>
-      </w:r>
-      <w:proofErr w:type="spellEnd"/>
-      <w:r>
-        <w:t xml:space="preserve"> (Password, </w:t>
-      </w:r>
-      <w:proofErr w:type="spellStart"/>
+      <w:r>
+        <w:t xml:space="preserve">Emp_credential (Password, </w:t>
+      </w:r>
       <w:r>
         <w:rPr>
           <w:i/>
@@ -454,7 +330,6 @@
         </w:rPr>
         <w:t>employee_id</w:t>
       </w:r>
-      <w:proofErr w:type="spellEnd"/>
       <w:r>
         <w:rPr>
           <w:u w:val="dotted"/>
@@ -467,41 +342,35 @@
         <w:tab/>
       </w:r>
       <w:r>
-        <w:t xml:space="preserve">Foreign key: </w:t>
-      </w:r>
-      <w:proofErr w:type="spellStart"/>
-      <w:r>
-        <w:t>employee</w:t>
-      </w:r>
-      <w:r>
-        <w:t>_id</w:t>
-      </w:r>
-      <w:proofErr w:type="spellEnd"/>
-      <w:r>
-        <w:t xml:space="preserve"> references </w:t>
-      </w:r>
-      <w:r>
-        <w:t>Employee</w:t>
+        <w:tab/>
+      </w:r>
+      <w:r>
+        <w:t>Foreign key: employee_id references Employee</w:t>
       </w:r>
     </w:p>
     <w:p>
-      <w:r>
-        <w:t>(We understand that r</w:t>
-      </w:r>
-      <w:r>
-        <w:t>epresentative</w:t>
-      </w:r>
-      <w:r>
-        <w:t xml:space="preserve"> and t</w:t>
-      </w:r>
-      <w:r>
-        <w:t>echnician</w:t>
-      </w:r>
-      <w:r>
-        <w:t xml:space="preserve"> are two separate entities under employees with different relationships to other entities, we have not seen any specific attributes to create a relational model for them)</w:t>
+      <w:pPr>
+        <w:pStyle w:val="ListParagraph"/>
+        <w:numPr>
+          <w:ilvl w:val="0"/>
+          <w:numId w:val="5"/>
+        </w:numPr>
+      </w:pPr>
+      <w:r>
+        <w:t>Service(</w:t>
+      </w:r>
+      <w:r>
+        <w:rPr>
+          <w:b/>
+          <w:bCs/>
+          <w:u w:val="single"/>
+        </w:rPr>
+        <w:t>service_id</w:t>
+      </w:r>
+      <w:r>
+        <w:t>, service_name, service_desc)</w:t>
       </w:r>
     </w:p>
-    <w:p/>
     <w:sectPr>
       <w:pgSz w:w="11906" w:h="16838"/>
       <w:pgMar w:top="1440" w:right="1440" w:bottom="1440" w:left="1440" w:header="708" w:footer="708" w:gutter="0"/>
@@ -510,6 +379,591 @@
     </w:sectPr>
   </w:body>
 </w:document>
+</file>
+
+<file path=word/numbering.xml><?xml version="1.0" encoding="utf-8"?>
+<w:numbering xmlns:wpc="http://schemas.microsoft.com/office/word/2010/wordprocessingCanvas" xmlns:cx="http://schemas.microsoft.com/office/drawing/2014/chartex" xmlns:cx1="http://schemas.microsoft.com/office/drawing/2015/9/8/chartex" xmlns:cx2="http://schemas.microsoft.com/office/drawing/2015/10/21/chartex" xmlns:cx3="http://schemas.microsoft.com/office/drawing/2016/5/9/chartex" xmlns:cx4="http://schemas.microsoft.com/office/drawing/2016/5/10/chartex" xmlns:cx5="http://schemas.microsoft.com/office/drawing/2016/5/11/chartex" xmlns:cx6="http://schemas.microsoft.com/office/drawing/2016/5/12/chartex" xmlns:cx7="http://schemas.microsoft.com/office/drawing/2016/5/13/chartex" xmlns:cx8="http://schemas.microsoft.com/office/drawing/2016/5/14/chartex" xmlns:mc="http://schemas.openxmlformats.org/markup-compatibility/2006" xmlns:aink="http://schemas.microsoft.com/office/drawing/2016/ink" xmlns:am3d="http://schemas.microsoft.com/office/drawing/2017/model3d" xmlns:o="urn:schemas-microsoft-com:office:office" xmlns:r="http://schemas.openxmlformats.org/officeDocument/2006/relationships" xmlns:m="http://schemas.openxmlformats.org/officeDocument/2006/math" xmlns:v="urn:schemas-microsoft-com:vml" xmlns:wp14="http://schemas.microsoft.com/office/word/2010/wordprocessingDrawing" xmlns:wp="http://schemas.openxmlformats.org/drawingml/2006/wordprocessingDrawing" xmlns:w10="urn:schemas-microsoft-com:office:word" xmlns:w="http://schemas.openxmlformats.org/wordprocessingml/2006/main" xmlns:w14="http://schemas.microsoft.com/office/word/2010/wordml" xmlns:w15="http://schemas.microsoft.com/office/word/2012/wordml" xmlns:w16cex="http://schemas.microsoft.com/office/word/2018/wordml/cex" xmlns:w16cid="http://schemas.microsoft.com/office/word/2016/wordml/cid" xmlns:w16="http://schemas.microsoft.com/office/word/2018/wordml" xmlns:w16se="http://schemas.microsoft.com/office/word/2015/wordml/symex" xmlns:wpg="http://schemas.microsoft.com/office/word/2010/wordprocessingGroup" xmlns:wpi="http://schemas.microsoft.com/office/word/2010/wordprocessingInk" xmlns:wne="http://schemas.microsoft.com/office/word/2006/wordml" xmlns:wps="http://schemas.microsoft.com/office/word/2010/wordprocessingShape" mc:Ignorable="w14 w15 w16se w16cid w16 w16cex wp14">
+  <w:abstractNum w:abstractNumId="0" w15:restartNumberingAfterBreak="0">
+    <w:nsid w:val="19016067"/>
+    <w:multiLevelType w:val="hybridMultilevel"/>
+    <w:tmpl w:val="BB089C8C"/>
+    <w:lvl w:ilvl="0" w:tplc="20090001">
+      <w:start w:val="1"/>
+      <w:numFmt w:val="bullet"/>
+      <w:lvlText w:val=""/>
+      <w:lvlJc w:val="left"/>
+      <w:pPr>
+        <w:ind w:left="720" w:hanging="360"/>
+      </w:pPr>
+      <w:rPr>
+        <w:rFonts w:ascii="Symbol" w:hAnsi="Symbol" w:hint="default"/>
+      </w:rPr>
+    </w:lvl>
+    <w:lvl w:ilvl="1" w:tplc="20090003" w:tentative="1">
+      <w:start w:val="1"/>
+      <w:numFmt w:val="bullet"/>
+      <w:lvlText w:val="o"/>
+      <w:lvlJc w:val="left"/>
+      <w:pPr>
+        <w:ind w:left="1440" w:hanging="360"/>
+      </w:pPr>
+      <w:rPr>
+        <w:rFonts w:ascii="Courier New" w:hAnsi="Courier New" w:cs="Courier New" w:hint="default"/>
+      </w:rPr>
+    </w:lvl>
+    <w:lvl w:ilvl="2" w:tplc="20090005" w:tentative="1">
+      <w:start w:val="1"/>
+      <w:numFmt w:val="bullet"/>
+      <w:lvlText w:val=""/>
+      <w:lvlJc w:val="left"/>
+      <w:pPr>
+        <w:ind w:left="2160" w:hanging="360"/>
+      </w:pPr>
+      <w:rPr>
+        <w:rFonts w:ascii="Wingdings" w:hAnsi="Wingdings" w:hint="default"/>
+      </w:rPr>
+    </w:lvl>
+    <w:lvl w:ilvl="3" w:tplc="20090001" w:tentative="1">
+      <w:start w:val="1"/>
+      <w:numFmt w:val="bullet"/>
+      <w:lvlText w:val=""/>
+      <w:lvlJc w:val="left"/>
+      <w:pPr>
+        <w:ind w:left="2880" w:hanging="360"/>
+      </w:pPr>
+      <w:rPr>
+        <w:rFonts w:ascii="Symbol" w:hAnsi="Symbol" w:hint="default"/>
+      </w:rPr>
+    </w:lvl>
+    <w:lvl w:ilvl="4" w:tplc="20090003" w:tentative="1">
+      <w:start w:val="1"/>
+      <w:numFmt w:val="bullet"/>
+      <w:lvlText w:val="o"/>
+      <w:lvlJc w:val="left"/>
+      <w:pPr>
+        <w:ind w:left="3600" w:hanging="360"/>
+      </w:pPr>
+      <w:rPr>
+        <w:rFonts w:ascii="Courier New" w:hAnsi="Courier New" w:cs="Courier New" w:hint="default"/>
+      </w:rPr>
+    </w:lvl>
+    <w:lvl w:ilvl="5" w:tplc="20090005" w:tentative="1">
+      <w:start w:val="1"/>
+      <w:numFmt w:val="bullet"/>
+      <w:lvlText w:val=""/>
+      <w:lvlJc w:val="left"/>
+      <w:pPr>
+        <w:ind w:left="4320" w:hanging="360"/>
+      </w:pPr>
+      <w:rPr>
+        <w:rFonts w:ascii="Wingdings" w:hAnsi="Wingdings" w:hint="default"/>
+      </w:rPr>
+    </w:lvl>
+    <w:lvl w:ilvl="6" w:tplc="20090001" w:tentative="1">
+      <w:start w:val="1"/>
+      <w:numFmt w:val="bullet"/>
+      <w:lvlText w:val=""/>
+      <w:lvlJc w:val="left"/>
+      <w:pPr>
+        <w:ind w:left="5040" w:hanging="360"/>
+      </w:pPr>
+      <w:rPr>
+        <w:rFonts w:ascii="Symbol" w:hAnsi="Symbol" w:hint="default"/>
+      </w:rPr>
+    </w:lvl>
+    <w:lvl w:ilvl="7" w:tplc="20090003" w:tentative="1">
+      <w:start w:val="1"/>
+      <w:numFmt w:val="bullet"/>
+      <w:lvlText w:val="o"/>
+      <w:lvlJc w:val="left"/>
+      <w:pPr>
+        <w:ind w:left="5760" w:hanging="360"/>
+      </w:pPr>
+      <w:rPr>
+        <w:rFonts w:ascii="Courier New" w:hAnsi="Courier New" w:cs="Courier New" w:hint="default"/>
+      </w:rPr>
+    </w:lvl>
+    <w:lvl w:ilvl="8" w:tplc="20090005" w:tentative="1">
+      <w:start w:val="1"/>
+      <w:numFmt w:val="bullet"/>
+      <w:lvlText w:val=""/>
+      <w:lvlJc w:val="left"/>
+      <w:pPr>
+        <w:ind w:left="6480" w:hanging="360"/>
+      </w:pPr>
+      <w:rPr>
+        <w:rFonts w:ascii="Wingdings" w:hAnsi="Wingdings" w:hint="default"/>
+      </w:rPr>
+    </w:lvl>
+  </w:abstractNum>
+  <w:abstractNum w:abstractNumId="1" w15:restartNumberingAfterBreak="0">
+    <w:nsid w:val="4F19252B"/>
+    <w:multiLevelType w:val="hybridMultilevel"/>
+    <w:tmpl w:val="56B255D2"/>
+    <w:lvl w:ilvl="0" w:tplc="20090001">
+      <w:start w:val="1"/>
+      <w:numFmt w:val="bullet"/>
+      <w:lvlText w:val=""/>
+      <w:lvlJc w:val="left"/>
+      <w:pPr>
+        <w:ind w:left="720" w:hanging="360"/>
+      </w:pPr>
+      <w:rPr>
+        <w:rFonts w:ascii="Symbol" w:hAnsi="Symbol" w:hint="default"/>
+      </w:rPr>
+    </w:lvl>
+    <w:lvl w:ilvl="1" w:tplc="20090003" w:tentative="1">
+      <w:start w:val="1"/>
+      <w:numFmt w:val="bullet"/>
+      <w:lvlText w:val="o"/>
+      <w:lvlJc w:val="left"/>
+      <w:pPr>
+        <w:ind w:left="1440" w:hanging="360"/>
+      </w:pPr>
+      <w:rPr>
+        <w:rFonts w:ascii="Courier New" w:hAnsi="Courier New" w:cs="Courier New" w:hint="default"/>
+      </w:rPr>
+    </w:lvl>
+    <w:lvl w:ilvl="2" w:tplc="20090005" w:tentative="1">
+      <w:start w:val="1"/>
+      <w:numFmt w:val="bullet"/>
+      <w:lvlText w:val=""/>
+      <w:lvlJc w:val="left"/>
+      <w:pPr>
+        <w:ind w:left="2160" w:hanging="360"/>
+      </w:pPr>
+      <w:rPr>
+        <w:rFonts w:ascii="Wingdings" w:hAnsi="Wingdings" w:hint="default"/>
+      </w:rPr>
+    </w:lvl>
+    <w:lvl w:ilvl="3" w:tplc="20090001" w:tentative="1">
+      <w:start w:val="1"/>
+      <w:numFmt w:val="bullet"/>
+      <w:lvlText w:val=""/>
+      <w:lvlJc w:val="left"/>
+      <w:pPr>
+        <w:ind w:left="2880" w:hanging="360"/>
+      </w:pPr>
+      <w:rPr>
+        <w:rFonts w:ascii="Symbol" w:hAnsi="Symbol" w:hint="default"/>
+      </w:rPr>
+    </w:lvl>
+    <w:lvl w:ilvl="4" w:tplc="20090003" w:tentative="1">
+      <w:start w:val="1"/>
+      <w:numFmt w:val="bullet"/>
+      <w:lvlText w:val="o"/>
+      <w:lvlJc w:val="left"/>
+      <w:pPr>
+        <w:ind w:left="3600" w:hanging="360"/>
+      </w:pPr>
+      <w:rPr>
+        <w:rFonts w:ascii="Courier New" w:hAnsi="Courier New" w:cs="Courier New" w:hint="default"/>
+      </w:rPr>
+    </w:lvl>
+    <w:lvl w:ilvl="5" w:tplc="20090005" w:tentative="1">
+      <w:start w:val="1"/>
+      <w:numFmt w:val="bullet"/>
+      <w:lvlText w:val=""/>
+      <w:lvlJc w:val="left"/>
+      <w:pPr>
+        <w:ind w:left="4320" w:hanging="360"/>
+      </w:pPr>
+      <w:rPr>
+        <w:rFonts w:ascii="Wingdings" w:hAnsi="Wingdings" w:hint="default"/>
+      </w:rPr>
+    </w:lvl>
+    <w:lvl w:ilvl="6" w:tplc="20090001" w:tentative="1">
+      <w:start w:val="1"/>
+      <w:numFmt w:val="bullet"/>
+      <w:lvlText w:val=""/>
+      <w:lvlJc w:val="left"/>
+      <w:pPr>
+        <w:ind w:left="5040" w:hanging="360"/>
+      </w:pPr>
+      <w:rPr>
+        <w:rFonts w:ascii="Symbol" w:hAnsi="Symbol" w:hint="default"/>
+      </w:rPr>
+    </w:lvl>
+    <w:lvl w:ilvl="7" w:tplc="20090003" w:tentative="1">
+      <w:start w:val="1"/>
+      <w:numFmt w:val="bullet"/>
+      <w:lvlText w:val="o"/>
+      <w:lvlJc w:val="left"/>
+      <w:pPr>
+        <w:ind w:left="5760" w:hanging="360"/>
+      </w:pPr>
+      <w:rPr>
+        <w:rFonts w:ascii="Courier New" w:hAnsi="Courier New" w:cs="Courier New" w:hint="default"/>
+      </w:rPr>
+    </w:lvl>
+    <w:lvl w:ilvl="8" w:tplc="20090005" w:tentative="1">
+      <w:start w:val="1"/>
+      <w:numFmt w:val="bullet"/>
+      <w:lvlText w:val=""/>
+      <w:lvlJc w:val="left"/>
+      <w:pPr>
+        <w:ind w:left="6480" w:hanging="360"/>
+      </w:pPr>
+      <w:rPr>
+        <w:rFonts w:ascii="Wingdings" w:hAnsi="Wingdings" w:hint="default"/>
+      </w:rPr>
+    </w:lvl>
+  </w:abstractNum>
+  <w:abstractNum w:abstractNumId="2" w15:restartNumberingAfterBreak="0">
+    <w:nsid w:val="6CE7332A"/>
+    <w:multiLevelType w:val="hybridMultilevel"/>
+    <w:tmpl w:val="2598A830"/>
+    <w:lvl w:ilvl="0" w:tplc="20090001">
+      <w:start w:val="1"/>
+      <w:numFmt w:val="bullet"/>
+      <w:lvlText w:val=""/>
+      <w:lvlJc w:val="left"/>
+      <w:pPr>
+        <w:ind w:left="720" w:hanging="360"/>
+      </w:pPr>
+      <w:rPr>
+        <w:rFonts w:ascii="Symbol" w:hAnsi="Symbol" w:hint="default"/>
+      </w:rPr>
+    </w:lvl>
+    <w:lvl w:ilvl="1" w:tplc="20090003" w:tentative="1">
+      <w:start w:val="1"/>
+      <w:numFmt w:val="bullet"/>
+      <w:lvlText w:val="o"/>
+      <w:lvlJc w:val="left"/>
+      <w:pPr>
+        <w:ind w:left="1440" w:hanging="360"/>
+      </w:pPr>
+      <w:rPr>
+        <w:rFonts w:ascii="Courier New" w:hAnsi="Courier New" w:cs="Courier New" w:hint="default"/>
+      </w:rPr>
+    </w:lvl>
+    <w:lvl w:ilvl="2" w:tplc="20090005" w:tentative="1">
+      <w:start w:val="1"/>
+      <w:numFmt w:val="bullet"/>
+      <w:lvlText w:val=""/>
+      <w:lvlJc w:val="left"/>
+      <w:pPr>
+        <w:ind w:left="2160" w:hanging="360"/>
+      </w:pPr>
+      <w:rPr>
+        <w:rFonts w:ascii="Wingdings" w:hAnsi="Wingdings" w:hint="default"/>
+      </w:rPr>
+    </w:lvl>
+    <w:lvl w:ilvl="3" w:tplc="20090001" w:tentative="1">
+      <w:start w:val="1"/>
+      <w:numFmt w:val="bullet"/>
+      <w:lvlText w:val=""/>
+      <w:lvlJc w:val="left"/>
+      <w:pPr>
+        <w:ind w:left="2880" w:hanging="360"/>
+      </w:pPr>
+      <w:rPr>
+        <w:rFonts w:ascii="Symbol" w:hAnsi="Symbol" w:hint="default"/>
+      </w:rPr>
+    </w:lvl>
+    <w:lvl w:ilvl="4" w:tplc="20090003" w:tentative="1">
+      <w:start w:val="1"/>
+      <w:numFmt w:val="bullet"/>
+      <w:lvlText w:val="o"/>
+      <w:lvlJc w:val="left"/>
+      <w:pPr>
+        <w:ind w:left="3600" w:hanging="360"/>
+      </w:pPr>
+      <w:rPr>
+        <w:rFonts w:ascii="Courier New" w:hAnsi="Courier New" w:cs="Courier New" w:hint="default"/>
+      </w:rPr>
+    </w:lvl>
+    <w:lvl w:ilvl="5" w:tplc="20090005" w:tentative="1">
+      <w:start w:val="1"/>
+      <w:numFmt w:val="bullet"/>
+      <w:lvlText w:val=""/>
+      <w:lvlJc w:val="left"/>
+      <w:pPr>
+        <w:ind w:left="4320" w:hanging="360"/>
+      </w:pPr>
+      <w:rPr>
+        <w:rFonts w:ascii="Wingdings" w:hAnsi="Wingdings" w:hint="default"/>
+      </w:rPr>
+    </w:lvl>
+    <w:lvl w:ilvl="6" w:tplc="20090001" w:tentative="1">
+      <w:start w:val="1"/>
+      <w:numFmt w:val="bullet"/>
+      <w:lvlText w:val=""/>
+      <w:lvlJc w:val="left"/>
+      <w:pPr>
+        <w:ind w:left="5040" w:hanging="360"/>
+      </w:pPr>
+      <w:rPr>
+        <w:rFonts w:ascii="Symbol" w:hAnsi="Symbol" w:hint="default"/>
+      </w:rPr>
+    </w:lvl>
+    <w:lvl w:ilvl="7" w:tplc="20090003" w:tentative="1">
+      <w:start w:val="1"/>
+      <w:numFmt w:val="bullet"/>
+      <w:lvlText w:val="o"/>
+      <w:lvlJc w:val="left"/>
+      <w:pPr>
+        <w:ind w:left="5760" w:hanging="360"/>
+      </w:pPr>
+      <w:rPr>
+        <w:rFonts w:ascii="Courier New" w:hAnsi="Courier New" w:cs="Courier New" w:hint="default"/>
+      </w:rPr>
+    </w:lvl>
+    <w:lvl w:ilvl="8" w:tplc="20090005" w:tentative="1">
+      <w:start w:val="1"/>
+      <w:numFmt w:val="bullet"/>
+      <w:lvlText w:val=""/>
+      <w:lvlJc w:val="left"/>
+      <w:pPr>
+        <w:ind w:left="6480" w:hanging="360"/>
+      </w:pPr>
+      <w:rPr>
+        <w:rFonts w:ascii="Wingdings" w:hAnsi="Wingdings" w:hint="default"/>
+      </w:rPr>
+    </w:lvl>
+  </w:abstractNum>
+  <w:abstractNum w:abstractNumId="3" w15:restartNumberingAfterBreak="0">
+    <w:nsid w:val="79E16F38"/>
+    <w:multiLevelType w:val="hybridMultilevel"/>
+    <w:tmpl w:val="19C286A0"/>
+    <w:lvl w:ilvl="0" w:tplc="20090001">
+      <w:start w:val="1"/>
+      <w:numFmt w:val="bullet"/>
+      <w:lvlText w:val=""/>
+      <w:lvlJc w:val="left"/>
+      <w:pPr>
+        <w:ind w:left="720" w:hanging="360"/>
+      </w:pPr>
+      <w:rPr>
+        <w:rFonts w:ascii="Symbol" w:hAnsi="Symbol" w:hint="default"/>
+      </w:rPr>
+    </w:lvl>
+    <w:lvl w:ilvl="1" w:tplc="20090003" w:tentative="1">
+      <w:start w:val="1"/>
+      <w:numFmt w:val="bullet"/>
+      <w:lvlText w:val="o"/>
+      <w:lvlJc w:val="left"/>
+      <w:pPr>
+        <w:ind w:left="1440" w:hanging="360"/>
+      </w:pPr>
+      <w:rPr>
+        <w:rFonts w:ascii="Courier New" w:hAnsi="Courier New" w:cs="Courier New" w:hint="default"/>
+      </w:rPr>
+    </w:lvl>
+    <w:lvl w:ilvl="2" w:tplc="20090005" w:tentative="1">
+      <w:start w:val="1"/>
+      <w:numFmt w:val="bullet"/>
+      <w:lvlText w:val=""/>
+      <w:lvlJc w:val="left"/>
+      <w:pPr>
+        <w:ind w:left="2160" w:hanging="360"/>
+      </w:pPr>
+      <w:rPr>
+        <w:rFonts w:ascii="Wingdings" w:hAnsi="Wingdings" w:hint="default"/>
+      </w:rPr>
+    </w:lvl>
+    <w:lvl w:ilvl="3" w:tplc="20090001" w:tentative="1">
+      <w:start w:val="1"/>
+      <w:numFmt w:val="bullet"/>
+      <w:lvlText w:val=""/>
+      <w:lvlJc w:val="left"/>
+      <w:pPr>
+        <w:ind w:left="2880" w:hanging="360"/>
+      </w:pPr>
+      <w:rPr>
+        <w:rFonts w:ascii="Symbol" w:hAnsi="Symbol" w:hint="default"/>
+      </w:rPr>
+    </w:lvl>
+    <w:lvl w:ilvl="4" w:tplc="20090003" w:tentative="1">
+      <w:start w:val="1"/>
+      <w:numFmt w:val="bullet"/>
+      <w:lvlText w:val="o"/>
+      <w:lvlJc w:val="left"/>
+      <w:pPr>
+        <w:ind w:left="3600" w:hanging="360"/>
+      </w:pPr>
+      <w:rPr>
+        <w:rFonts w:ascii="Courier New" w:hAnsi="Courier New" w:cs="Courier New" w:hint="default"/>
+      </w:rPr>
+    </w:lvl>
+    <w:lvl w:ilvl="5" w:tplc="20090005" w:tentative="1">
+      <w:start w:val="1"/>
+      <w:numFmt w:val="bullet"/>
+      <w:lvlText w:val=""/>
+      <w:lvlJc w:val="left"/>
+      <w:pPr>
+        <w:ind w:left="4320" w:hanging="360"/>
+      </w:pPr>
+      <w:rPr>
+        <w:rFonts w:ascii="Wingdings" w:hAnsi="Wingdings" w:hint="default"/>
+      </w:rPr>
+    </w:lvl>
+    <w:lvl w:ilvl="6" w:tplc="20090001" w:tentative="1">
+      <w:start w:val="1"/>
+      <w:numFmt w:val="bullet"/>
+      <w:lvlText w:val=""/>
+      <w:lvlJc w:val="left"/>
+      <w:pPr>
+        <w:ind w:left="5040" w:hanging="360"/>
+      </w:pPr>
+      <w:rPr>
+        <w:rFonts w:ascii="Symbol" w:hAnsi="Symbol" w:hint="default"/>
+      </w:rPr>
+    </w:lvl>
+    <w:lvl w:ilvl="7" w:tplc="20090003" w:tentative="1">
+      <w:start w:val="1"/>
+      <w:numFmt w:val="bullet"/>
+      <w:lvlText w:val="o"/>
+      <w:lvlJc w:val="left"/>
+      <w:pPr>
+        <w:ind w:left="5760" w:hanging="360"/>
+      </w:pPr>
+      <w:rPr>
+        <w:rFonts w:ascii="Courier New" w:hAnsi="Courier New" w:cs="Courier New" w:hint="default"/>
+      </w:rPr>
+    </w:lvl>
+    <w:lvl w:ilvl="8" w:tplc="20090005" w:tentative="1">
+      <w:start w:val="1"/>
+      <w:numFmt w:val="bullet"/>
+      <w:lvlText w:val=""/>
+      <w:lvlJc w:val="left"/>
+      <w:pPr>
+        <w:ind w:left="6480" w:hanging="360"/>
+      </w:pPr>
+      <w:rPr>
+        <w:rFonts w:ascii="Wingdings" w:hAnsi="Wingdings" w:hint="default"/>
+      </w:rPr>
+    </w:lvl>
+  </w:abstractNum>
+  <w:abstractNum w:abstractNumId="4" w15:restartNumberingAfterBreak="0">
+    <w:nsid w:val="7CDA1056"/>
+    <w:multiLevelType w:val="hybridMultilevel"/>
+    <w:tmpl w:val="7B6E910C"/>
+    <w:lvl w:ilvl="0" w:tplc="20090001">
+      <w:start w:val="1"/>
+      <w:numFmt w:val="bullet"/>
+      <w:lvlText w:val=""/>
+      <w:lvlJc w:val="left"/>
+      <w:pPr>
+        <w:ind w:left="720" w:hanging="360"/>
+      </w:pPr>
+      <w:rPr>
+        <w:rFonts w:ascii="Symbol" w:hAnsi="Symbol" w:hint="default"/>
+      </w:rPr>
+    </w:lvl>
+    <w:lvl w:ilvl="1" w:tplc="20090003" w:tentative="1">
+      <w:start w:val="1"/>
+      <w:numFmt w:val="bullet"/>
+      <w:lvlText w:val="o"/>
+      <w:lvlJc w:val="left"/>
+      <w:pPr>
+        <w:ind w:left="1440" w:hanging="360"/>
+      </w:pPr>
+      <w:rPr>
+        <w:rFonts w:ascii="Courier New" w:hAnsi="Courier New" w:cs="Courier New" w:hint="default"/>
+      </w:rPr>
+    </w:lvl>
+    <w:lvl w:ilvl="2" w:tplc="20090005" w:tentative="1">
+      <w:start w:val="1"/>
+      <w:numFmt w:val="bullet"/>
+      <w:lvlText w:val=""/>
+      <w:lvlJc w:val="left"/>
+      <w:pPr>
+        <w:ind w:left="2160" w:hanging="360"/>
+      </w:pPr>
+      <w:rPr>
+        <w:rFonts w:ascii="Wingdings" w:hAnsi="Wingdings" w:hint="default"/>
+      </w:rPr>
+    </w:lvl>
+    <w:lvl w:ilvl="3" w:tplc="20090001" w:tentative="1">
+      <w:start w:val="1"/>
+      <w:numFmt w:val="bullet"/>
+      <w:lvlText w:val=""/>
+      <w:lvlJc w:val="left"/>
+      <w:pPr>
+        <w:ind w:left="2880" w:hanging="360"/>
+      </w:pPr>
+      <w:rPr>
+        <w:rFonts w:ascii="Symbol" w:hAnsi="Symbol" w:hint="default"/>
+      </w:rPr>
+    </w:lvl>
+    <w:lvl w:ilvl="4" w:tplc="20090003" w:tentative="1">
+      <w:start w:val="1"/>
+      <w:numFmt w:val="bullet"/>
+      <w:lvlText w:val="o"/>
+      <w:lvlJc w:val="left"/>
+      <w:pPr>
+        <w:ind w:left="3600" w:hanging="360"/>
+      </w:pPr>
+      <w:rPr>
+        <w:rFonts w:ascii="Courier New" w:hAnsi="Courier New" w:cs="Courier New" w:hint="default"/>
+      </w:rPr>
+    </w:lvl>
+    <w:lvl w:ilvl="5" w:tplc="20090005" w:tentative="1">
+      <w:start w:val="1"/>
+      <w:numFmt w:val="bullet"/>
+      <w:lvlText w:val=""/>
+      <w:lvlJc w:val="left"/>
+      <w:pPr>
+        <w:ind w:left="4320" w:hanging="360"/>
+      </w:pPr>
+      <w:rPr>
+        <w:rFonts w:ascii="Wingdings" w:hAnsi="Wingdings" w:hint="default"/>
+      </w:rPr>
+    </w:lvl>
+    <w:lvl w:ilvl="6" w:tplc="20090001" w:tentative="1">
+      <w:start w:val="1"/>
+      <w:numFmt w:val="bullet"/>
+      <w:lvlText w:val=""/>
+      <w:lvlJc w:val="left"/>
+      <w:pPr>
+        <w:ind w:left="5040" w:hanging="360"/>
+      </w:pPr>
+      <w:rPr>
+        <w:rFonts w:ascii="Symbol" w:hAnsi="Symbol" w:hint="default"/>
+      </w:rPr>
+    </w:lvl>
+    <w:lvl w:ilvl="7" w:tplc="20090003" w:tentative="1">
+      <w:start w:val="1"/>
+      <w:numFmt w:val="bullet"/>
+      <w:lvlText w:val="o"/>
+      <w:lvlJc w:val="left"/>
+      <w:pPr>
+        <w:ind w:left="5760" w:hanging="360"/>
+      </w:pPr>
+      <w:rPr>
+        <w:rFonts w:ascii="Courier New" w:hAnsi="Courier New" w:cs="Courier New" w:hint="default"/>
+      </w:rPr>
+    </w:lvl>
+    <w:lvl w:ilvl="8" w:tplc="20090005" w:tentative="1">
+      <w:start w:val="1"/>
+      <w:numFmt w:val="bullet"/>
+      <w:lvlText w:val=""/>
+      <w:lvlJc w:val="left"/>
+      <w:pPr>
+        <w:ind w:left="6480" w:hanging="360"/>
+      </w:pPr>
+      <w:rPr>
+        <w:rFonts w:ascii="Wingdings" w:hAnsi="Wingdings" w:hint="default"/>
+      </w:rPr>
+    </w:lvl>
+  </w:abstractNum>
+  <w:num w:numId="1">
+    <w:abstractNumId w:val="1"/>
+  </w:num>
+  <w:num w:numId="2">
+    <w:abstractNumId w:val="4"/>
+  </w:num>
+  <w:num w:numId="3">
+    <w:abstractNumId w:val="0"/>
+  </w:num>
+  <w:num w:numId="4">
+    <w:abstractNumId w:val="2"/>
+  </w:num>
+  <w:num w:numId="5">
+    <w:abstractNumId w:val="3"/>
+  </w:num>
+</w:numbering>
 </file>
 
 <file path=word/styles.xml><?xml version="1.0" encoding="utf-8"?>
@@ -635,6 +1089,7 @@
     <w:lsdException w:name="HTML Sample" w:semiHidden="1" w:unhideWhenUsed="1"/>
     <w:lsdException w:name="HTML Typewriter" w:semiHidden="1" w:unhideWhenUsed="1"/>
     <w:lsdException w:name="HTML Variable" w:semiHidden="1" w:unhideWhenUsed="1"/>
+    <w:lsdException w:name="Normal Table" w:semiHidden="1" w:unhideWhenUsed="1"/>
     <w:lsdException w:name="annotation subject" w:semiHidden="1" w:unhideWhenUsed="1"/>
     <w:lsdException w:name="No List" w:semiHidden="1" w:unhideWhenUsed="1"/>
     <w:lsdException w:name="Outline List 1" w:semiHidden="1" w:unhideWhenUsed="1"/>
@@ -681,8 +1136,10 @@
     <w:lsdException w:name="Table Subtle 2" w:semiHidden="1" w:unhideWhenUsed="1"/>
     <w:lsdException w:name="Table Web 1" w:semiHidden="1" w:unhideWhenUsed="1"/>
     <w:lsdException w:name="Table Web 2" w:semiHidden="1" w:unhideWhenUsed="1"/>
+    <w:lsdException w:name="Table Web 3" w:semiHidden="1" w:unhideWhenUsed="1"/>
     <w:lsdException w:name="Balloon Text" w:semiHidden="1" w:unhideWhenUsed="1"/>
     <w:lsdException w:name="Table Grid" w:uiPriority="39"/>
+    <w:lsdException w:name="Table Theme" w:semiHidden="1" w:unhideWhenUsed="1"/>
     <w:lsdException w:name="Placeholder Text" w:semiHidden="1"/>
     <w:lsdException w:name="No Spacing" w:uiPriority="1" w:qFormat="1"/>
     <w:lsdException w:name="Light Shading" w:uiPriority="60"/>
@@ -934,6 +1391,17 @@
     <w:uiPriority w:val="99"/>
     <w:semiHidden/>
     <w:unhideWhenUsed/>
+  </w:style>
+  <w:style w:type="paragraph" w:styleId="ListParagraph">
+    <w:name w:val="List Paragraph"/>
+    <w:basedOn w:val="Normal"/>
+    <w:uiPriority w:val="34"/>
+    <w:qFormat/>
+    <w:rsid w:val="00D8459C"/>
+    <w:pPr>
+      <w:ind w:left="720"/>
+      <w:contextualSpacing/>
+    </w:pPr>
   </w:style>
 </w:styles>
 </file>

</xml_diff>